<commit_message>
Debugged; there was no error! (see last section in README). Updated README
</commit_message>
<xml_diff>
--- a/readme_draft.docx
+++ b/readme_draft.docx
@@ -361,8 +361,82 @@
       <w:r>
         <w:t>courses and grading schemes and all that, hence all the complications. I think we may have to start a seventh branch… X_X</w:t>
       </w:r>
+    </w:p>
+    <w:p/>
+    <w:p>
+      <w:pPr>
+        <w:rPr>
+          <w:b/>
+        </w:rPr>
+      </w:pPr>
+      <w:r>
+        <w:rPr>
+          <w:b/>
+        </w:rPr>
+        <w:t>3</w:t>
+      </w:r>
+      <w:r>
+        <w:rPr>
+          <w:b/>
+        </w:rPr>
+        <w:tab/>
+      </w:r>
+      <w:proofErr w:type="spellStart"/>
+      <w:r>
+        <w:rPr>
+          <w:b/>
+        </w:rPr>
+        <w:t>third_time_is_the_charm</w:t>
+      </w:r>
+      <w:proofErr w:type="spellEnd"/>
+    </w:p>
+    <w:p/>
+    <w:p>
+      <w:proofErr w:type="spellStart"/>
+      <w:r>
+        <w:t>Annnnnnnnd</w:t>
+      </w:r>
+      <w:proofErr w:type="spellEnd"/>
+      <w:r>
+        <w:t xml:space="preserve"> here is the new branch that is my third attempt at the assignment. </w:t>
+      </w:r>
+      <w:r>
+        <w:rPr>
+          <w:b/>
+        </w:rPr>
+        <w:t xml:space="preserve">PLEASE GRADE THIS ONE! </w:t>
+      </w:r>
+      <w:r>
+        <w:t xml:space="preserve">The project name is </w:t>
+      </w:r>
+      <w:r>
+        <w:rPr>
+          <w:b/>
+        </w:rPr>
+        <w:t>Assignment2</w:t>
+      </w:r>
+      <w:r>
+        <w:t>. Everything seems to be working! Hooray!!</w:t>
+      </w:r>
+    </w:p>
+    <w:p>
       <w:bookmarkStart w:id="0" w:name="_GoBack"/>
       <w:bookmarkEnd w:id="0"/>
+    </w:p>
+    <w:p>
+      <w:r>
+        <w:lastRenderedPageBreak/>
+        <w:t xml:space="preserve">*Note: When I first tested the program, I put 100% in all of the slots but Scheme 2 turned out to be 99 instead of 100. I spent quite a bit of time debugging, but </w:t>
+      </w:r>
+      <w:r>
+        <w:rPr>
+          <w:u w:val="single"/>
+        </w:rPr>
+        <w:t>it turns out that the second grading scheme only adds up to 99%!</w:t>
+      </w:r>
+      <w:r>
+        <w:t xml:space="preserve"> Tricky!</w:t>
+      </w:r>
     </w:p>
     <w:sectPr>
       <w:pgSz w:w="12240" w:h="15840"/>

</xml_diff>